<commit_message>
added pagination to show pages
</commit_message>
<xml_diff>
--- a/source_files/resumes/demo/2025-07-07-front-end-developer-[prettified].docx
+++ b/source_files/resumes/demo/2025-07-07-front-end-developer-[prettified].docx
@@ -16,44 +16,6 @@
           <w:szCs w:val="72"/>
         </w:rPr>
         <w:t>Demo Admin</w:t>
-      </w:r>
-    </w:p>
-    <w:p>
-      <w:r>
-        <w:rPr>
-          <w:i/>
-          <w:iCs/>
-          <w:sz w:val="18"/>
-          <w:szCs w:val="18"/>
-        </w:rPr>
-        <w:t xml:space="preserve">* </w:t>
-      </w:r>
-      <w:r>
-        <w:rPr>
-          <w:i/>
-          <w:iCs/>
-          <w:sz w:val="18"/>
-          <w:szCs w:val="18"/>
-        </w:rPr>
-        <w:t xml:space="preserve">This resume was authored by </w:t>
-      </w:r>
-      <w:r>
-        <w:rPr>
-          <w:i/>
-          <w:iCs/>
-          <w:sz w:val="18"/>
-          <w:szCs w:val="18"/>
-        </w:rPr>
-        <w:t>Craig Zearfoss</w:t>
-      </w:r>
-      <w:r>
-        <w:rPr>
-          <w:i/>
-          <w:iCs/>
-          <w:sz w:val="18"/>
-          <w:szCs w:val="18"/>
-        </w:rPr>
-        <w:t xml:space="preserve"> and neither written nor embellished by AI.</w:t>
       </w:r>
     </w:p>
     <w:p/>
@@ -729,6 +691,17 @@
         </w:tc>
       </w:tr>
     </w:tbl>
+    <w:p>
+      <w:pPr>
+        <w:rPr>
+          <w:rFonts w:ascii="Montserrat" w:hAnsi="Montserrat"/>
+          <w:b/>
+          <w:bCs/>
+          <w:sz w:val="28"/>
+          <w:szCs w:val="28"/>
+        </w:rPr>
+      </w:pPr>
+    </w:p>
     <w:p>
       <w:pPr>
         <w:rPr>
@@ -6132,6 +6105,7 @@
   <w:style w:type="character" w:default="1" w:styleId="DefaultParagraphFont">
     <w:name w:val="Default Paragraph Font"/>
     <w:uiPriority w:val="1"/>
+    <w:semiHidden/>
     <w:unhideWhenUsed/>
   </w:style>
   <w:style w:type="table" w:default="1" w:styleId="TableNormal">
@@ -6674,30 +6648,6 @@
 </file>
 
 <file path=customXml/item2.xml><?xml version="1.0" encoding="utf-8"?>
-<b:Sources xmlns:b="http://schemas.openxmlformats.org/officeDocument/2006/bibliography" xmlns="http://schemas.openxmlformats.org/officeDocument/2006/bibliography" SelectedStyle="/APASixthEditionOfficeOnline.xsl" StyleName="APA" Version="6"/>
-</file>
-
-<file path=customXml/item3.xml><?xml version="1.0" encoding="utf-8"?>
-<p:properties xmlns:p="http://schemas.microsoft.com/office/2006/metadata/properties" xmlns:xsi="http://www.w3.org/2001/XMLSchema-instance" xmlns:pc="http://schemas.microsoft.com/office/infopath/2007/PartnerControls">
-  <documentManagement>
-    <Background xmlns="71af3243-3dd4-4a8d-8c0d-dd76da1f02a5">false</Background>
-    <Status xmlns="71af3243-3dd4-4a8d-8c0d-dd76da1f02a5">Not started</Status>
-    <_ip_UnifiedCompliancePolicyUIAction xmlns="http://schemas.microsoft.com/sharepoint/v3" xsi:nil="true"/>
-    <Image xmlns="71af3243-3dd4-4a8d-8c0d-dd76da1f02a5">
-      <Url xsi:nil="true"/>
-      <Description xsi:nil="true"/>
-    </Image>
-    <_ip_UnifiedCompliancePolicyProperties xmlns="http://schemas.microsoft.com/sharepoint/v3" xsi:nil="true"/>
-    <ImageTagsTaxHTField xmlns="71af3243-3dd4-4a8d-8c0d-dd76da1f02a5">
-      <Terms xmlns="http://schemas.microsoft.com/office/infopath/2007/PartnerControls"/>
-    </ImageTagsTaxHTField>
-    <TaxCatchAll xmlns="230e9df3-be65-4c73-a93b-d1236ebd677e" xsi:nil="true"/>
-    <MediaServiceKeyPoints xmlns="71af3243-3dd4-4a8d-8c0d-dd76da1f02a5" xsi:nil="true"/>
-  </documentManagement>
-</p:properties>
-</file>
-
-<file path=customXml/item4.xml><?xml version="1.0" encoding="utf-8"?>
 <ct:contentTypeSchema xmlns:ct="http://schemas.microsoft.com/office/2006/metadata/contentType" xmlns:ma="http://schemas.microsoft.com/office/2006/metadata/properties/metaAttributes" ct:_="" ma:_="" ma:contentTypeName="Document" ma:contentTypeID="0x01010079F111ED35F8CC479449609E8A0923A6" ma:contentTypeVersion="28" ma:contentTypeDescription="Create a new document." ma:contentTypeScope="" ma:versionID="60f5a4f2d2b0abadcf532d48ebf9cb71">
   <xsd:schema xmlns:xsd="http://www.w3.org/2001/XMLSchema" xmlns:xs="http://www.w3.org/2001/XMLSchema" xmlns:p="http://schemas.microsoft.com/office/2006/metadata/properties" xmlns:ns1="http://schemas.microsoft.com/sharepoint/v3" xmlns:ns2="71af3243-3dd4-4a8d-8c0d-dd76da1f02a5" xmlns:ns3="16c05727-aa75-4e4a-9b5f-8a80a1165891" xmlns:ns4="230e9df3-be65-4c73-a93b-d1236ebd677e" targetNamespace="http://schemas.microsoft.com/office/2006/metadata/properties" ma:root="true" ma:fieldsID="7dd78129e6a1811f84807ad11c651531" ns1:_="" ns2:_="" ns3:_="" ns4:_="">
     <xsd:import namespace="http://schemas.microsoft.com/sharepoint/v3"/>
@@ -7009,6 +6959,30 @@
 </ct:contentTypeSchema>
 </file>
 
+<file path=customXml/item3.xml><?xml version="1.0" encoding="utf-8"?>
+<p:properties xmlns:p="http://schemas.microsoft.com/office/2006/metadata/properties" xmlns:xsi="http://www.w3.org/2001/XMLSchema-instance" xmlns:pc="http://schemas.microsoft.com/office/infopath/2007/PartnerControls">
+  <documentManagement>
+    <Background xmlns="71af3243-3dd4-4a8d-8c0d-dd76da1f02a5">false</Background>
+    <Status xmlns="71af3243-3dd4-4a8d-8c0d-dd76da1f02a5">Not started</Status>
+    <_ip_UnifiedCompliancePolicyUIAction xmlns="http://schemas.microsoft.com/sharepoint/v3" xsi:nil="true"/>
+    <Image xmlns="71af3243-3dd4-4a8d-8c0d-dd76da1f02a5">
+      <Url xsi:nil="true"/>
+      <Description xsi:nil="true"/>
+    </Image>
+    <_ip_UnifiedCompliancePolicyProperties xmlns="http://schemas.microsoft.com/sharepoint/v3" xsi:nil="true"/>
+    <ImageTagsTaxHTField xmlns="71af3243-3dd4-4a8d-8c0d-dd76da1f02a5">
+      <Terms xmlns="http://schemas.microsoft.com/office/infopath/2007/PartnerControls"/>
+    </ImageTagsTaxHTField>
+    <TaxCatchAll xmlns="230e9df3-be65-4c73-a93b-d1236ebd677e" xsi:nil="true"/>
+    <MediaServiceKeyPoints xmlns="71af3243-3dd4-4a8d-8c0d-dd76da1f02a5" xsi:nil="true"/>
+  </documentManagement>
+</p:properties>
+</file>
+
+<file path=customXml/item4.xml><?xml version="1.0" encoding="utf-8"?>
+<b:Sources xmlns:b="http://schemas.openxmlformats.org/officeDocument/2006/bibliography" xmlns="http://schemas.openxmlformats.org/officeDocument/2006/bibliography" SelectedStyle="/APASixthEditionOfficeOnline.xsl" StyleName="APA" Version="6"/>
+</file>
+
 <file path=customXml/itemProps1.xml><?xml version="1.0" encoding="utf-8"?>
 <ds:datastoreItem xmlns:ds="http://schemas.openxmlformats.org/officeDocument/2006/customXml" ds:itemID="{F093A540-FA40-45E3-B2F8-89C1C03B8FC6}">
   <ds:schemaRefs>
@@ -7018,26 +6992,6 @@
 </file>
 
 <file path=customXml/itemProps2.xml><?xml version="1.0" encoding="utf-8"?>
-<ds:datastoreItem xmlns:ds="http://schemas.openxmlformats.org/officeDocument/2006/customXml" ds:itemID="{E5D4A93C-7C86-4EE0-9897-BB5374AD33CA}">
-  <ds:schemaRefs>
-    <ds:schemaRef ds:uri="http://schemas.openxmlformats.org/officeDocument/2006/bibliography"/>
-  </ds:schemaRefs>
-</ds:datastoreItem>
-</file>
-
-<file path=customXml/itemProps3.xml><?xml version="1.0" encoding="utf-8"?>
-<ds:datastoreItem xmlns:ds="http://schemas.openxmlformats.org/officeDocument/2006/customXml" ds:itemID="{9FCBBEAE-492B-4F6C-9990-EC28D2DF6716}">
-  <ds:schemaRefs>
-    <ds:schemaRef ds:uri="http://schemas.microsoft.com/office/2006/metadata/properties"/>
-    <ds:schemaRef ds:uri="http://schemas.microsoft.com/office/infopath/2007/PartnerControls"/>
-    <ds:schemaRef ds:uri="71af3243-3dd4-4a8d-8c0d-dd76da1f02a5"/>
-    <ds:schemaRef ds:uri="http://schemas.microsoft.com/sharepoint/v3"/>
-    <ds:schemaRef ds:uri="230e9df3-be65-4c73-a93b-d1236ebd677e"/>
-  </ds:schemaRefs>
-</ds:datastoreItem>
-</file>
-
-<file path=customXml/itemProps4.xml><?xml version="1.0" encoding="utf-8"?>
 <ds:datastoreItem xmlns:ds="http://schemas.openxmlformats.org/officeDocument/2006/customXml" ds:itemID="{FC3D7FB1-BA51-41CF-A6E2-A1680A966452}">
   <ds:schemaRefs>
     <ds:schemaRef ds:uri="http://schemas.microsoft.com/office/2006/metadata/contentType"/>
@@ -7058,6 +7012,26 @@
 </ds:datastoreItem>
 </file>
 
+<file path=customXml/itemProps3.xml><?xml version="1.0" encoding="utf-8"?>
+<ds:datastoreItem xmlns:ds="http://schemas.openxmlformats.org/officeDocument/2006/customXml" ds:itemID="{9FCBBEAE-492B-4F6C-9990-EC28D2DF6716}">
+  <ds:schemaRefs>
+    <ds:schemaRef ds:uri="http://schemas.microsoft.com/office/2006/metadata/properties"/>
+    <ds:schemaRef ds:uri="http://schemas.microsoft.com/office/infopath/2007/PartnerControls"/>
+    <ds:schemaRef ds:uri="71af3243-3dd4-4a8d-8c0d-dd76da1f02a5"/>
+    <ds:schemaRef ds:uri="http://schemas.microsoft.com/sharepoint/v3"/>
+    <ds:schemaRef ds:uri="230e9df3-be65-4c73-a93b-d1236ebd677e"/>
+  </ds:schemaRefs>
+</ds:datastoreItem>
+</file>
+
+<file path=customXml/itemProps4.xml><?xml version="1.0" encoding="utf-8"?>
+<ds:datastoreItem xmlns:ds="http://schemas.openxmlformats.org/officeDocument/2006/customXml" ds:itemID="{E5D4A93C-7C86-4EE0-9897-BB5374AD33CA}">
+  <ds:schemaRefs>
+    <ds:schemaRef ds:uri="http://schemas.openxmlformats.org/officeDocument/2006/bibliography"/>
+  </ds:schemaRefs>
+</ds:datastoreItem>
+</file>
+
 <file path=docMetadata/LabelInfo.xml><?xml version="1.0" encoding="utf-8"?>
 <clbl:labelList xmlns:clbl="http://schemas.microsoft.com/office/2020/mipLabelMetadata"/>
 </file>
</xml_diff>